<commit_message>
Added documentation for Bugreport package
</commit_message>
<xml_diff>
--- a/Verslag 07-04/Verslag SWOP Groep 08 - 11-04.docx
+++ b/Verslag 07-04/Verslag SWOP Groep 08 - 11-04.docx
@@ -14,8 +14,6 @@
       </w:r>
       <w:r>
         <w:tab/>
-      </w:r>
-      <w:r>
         <w:t>11 april</w:t>
       </w:r>
     </w:p>
@@ -1178,9 +1176,12 @@
       </w:r>
       <w:proofErr w:type="spellStart"/>
       <w:r>
-        <w:t>deepcopy.</w:t>
-      </w:r>
-      <w:proofErr w:type="spellEnd"/>
+        <w:t>deepcopy</w:t>
+      </w:r>
+      <w:proofErr w:type="spellEnd"/>
+      <w:r>
+        <w:t>.</w:t>
+      </w:r>
     </w:p>
     <w:p>
       <w:r>
@@ -3178,69 +3179,63 @@
         <w:t xml:space="preserve"> een snapshot enkel een lijst van projecten</w:t>
       </w:r>
       <w:r>
+        <w:t xml:space="preserve"> bevat. </w:t>
+      </w:r>
+      <w:r>
+        <w:t>(+ user lijst maar dat moet ook bij memento methode).</w:t>
+      </w:r>
+    </w:p>
+    <w:p>
+      <w:r>
+        <w:t xml:space="preserve">Is de bovenstaande methode effectief een Memento </w:t>
+      </w:r>
+      <w:proofErr w:type="spellStart"/>
+      <w:r>
+        <w:t>pattern</w:t>
+      </w:r>
+      <w:proofErr w:type="spellEnd"/>
+      <w:r>
+        <w:t xml:space="preserve"> ? Waarom is de memento </w:t>
+      </w:r>
+      <w:proofErr w:type="spellStart"/>
+      <w:r>
+        <w:t>pattern</w:t>
+      </w:r>
+      <w:proofErr w:type="spellEnd"/>
+      <w:r>
+        <w:t xml:space="preserve"> nodig als men een simpele </w:t>
+      </w:r>
+      <w:proofErr w:type="spellStart"/>
+      <w:r>
+        <w:t>deepcopy</w:t>
+      </w:r>
+      <w:proofErr w:type="spellEnd"/>
+      <w:r>
+        <w:t xml:space="preserve"> kan uit voeren ? Welke design is te verkiezen ?</w:t>
+      </w:r>
+    </w:p>
+    <w:p>
+      <w:r>
+        <w:t>Komt</w:t>
+      </w:r>
+      <w:r>
+        <w:t xml:space="preserve"> het probleem dat voorkomt bij </w:t>
+      </w:r>
+      <w:proofErr w:type="spellStart"/>
+      <w:r>
+        <w:t>deepcopy</w:t>
+      </w:r>
+      <w:proofErr w:type="spellEnd"/>
+      <w:r>
+        <w:t xml:space="preserve"> ook </w:t>
+      </w:r>
+      <w:r>
+        <w:t>voor</w:t>
+      </w:r>
+      <w:r>
         <w:t xml:space="preserve"> </w:t>
       </w:r>
       <w:r>
-        <w:t>bevat</w:t>
-      </w:r>
-      <w:r>
-        <w:t xml:space="preserve">. </w:t>
-      </w:r>
-      <w:r>
-        <w:t>(+ user lijst maar dat moet ook bij memento methode).</w:t>
-      </w:r>
-    </w:p>
-    <w:p>
-      <w:r>
-        <w:t xml:space="preserve">Is de bovenstaande methode effectief een Memento </w:t>
-      </w:r>
-      <w:proofErr w:type="spellStart"/>
-      <w:r>
-        <w:t>pattern</w:t>
-      </w:r>
-      <w:proofErr w:type="spellEnd"/>
-      <w:r>
-        <w:t xml:space="preserve"> ? Waarom is de memento </w:t>
-      </w:r>
-      <w:proofErr w:type="spellStart"/>
-      <w:r>
-        <w:t>pattern</w:t>
-      </w:r>
-      <w:proofErr w:type="spellEnd"/>
-      <w:r>
-        <w:t xml:space="preserve"> nodig als men een simpele </w:t>
-      </w:r>
-      <w:proofErr w:type="spellStart"/>
-      <w:r>
-        <w:t>deepcopy</w:t>
-      </w:r>
-      <w:proofErr w:type="spellEnd"/>
-      <w:r>
-        <w:t xml:space="preserve"> kan uit voeren ? Welke design is te verkiezen ?</w:t>
-      </w:r>
-    </w:p>
-    <w:p>
-      <w:r>
-        <w:t>Komt</w:t>
-      </w:r>
-      <w:r>
-        <w:t xml:space="preserve"> het probleem dat voorkomt bij </w:t>
-      </w:r>
-      <w:proofErr w:type="spellStart"/>
-      <w:r>
-        <w:t>deepcopy</w:t>
-      </w:r>
-      <w:proofErr w:type="spellEnd"/>
-      <w:r>
-        <w:t xml:space="preserve"> ook </w:t>
-      </w:r>
-      <w:r>
-        <w:t>voor</w:t>
-      </w:r>
-      <w:r>
-        <w:t xml:space="preserve"> </w:t>
-      </w:r>
-      <w:r>
         <w:t>bij memento methode?</w:t>
       </w:r>
     </w:p>
@@ -3276,7 +3271,19 @@
         <w:t>en interface aanbiedt die breed</w:t>
       </w:r>
       <w:r>
-        <w:t xml:space="preserve"> genoeg is. Een slordige oplossing zou kunnen zijn om bij </w:t>
+        <w:t xml:space="preserve"> genoeg is. Een </w:t>
+      </w:r>
+      <w:r>
+        <w:t>“</w:t>
+      </w:r>
+      <w:r>
+        <w:t>slordige</w:t>
+      </w:r>
+      <w:r>
+        <w:t>”</w:t>
+      </w:r>
+      <w:r>
+        <w:t xml:space="preserve"> oplossing zou kunnen zijn om bij </w:t>
       </w:r>
       <w:proofErr w:type="spellStart"/>
       <w:r>

</xml_diff>